<commit_message>
Atualização final do trabalho
</commit_message>
<xml_diff>
--- a/TP01 - Mario.docx
+++ b/TP01 - Mario.docx
@@ -720,23 +720,7 @@
           <w:rFonts w:asciiTheme="minorHAnsi" w:hAnsiTheme="minorHAnsi"/>
           <w:szCs w:val="24"/>
         </w:rPr>
-        <w:t xml:space="preserve">O presente projeto visa solucionar um problema em que muitos professores têm ao longo de suas carreiras profissionais: A demora para lançar o </w:t>
-      </w:r>
-      <w:proofErr w:type="gramStart"/>
-      <w:r>
-        <w:rPr>
-          <w:rFonts w:asciiTheme="minorHAnsi" w:hAnsiTheme="minorHAnsi"/>
-          <w:szCs w:val="24"/>
-        </w:rPr>
-        <w:t>resultado final</w:t>
-      </w:r>
-      <w:proofErr w:type="gramEnd"/>
-      <w:r>
-        <w:rPr>
-          <w:rFonts w:asciiTheme="minorHAnsi" w:hAnsiTheme="minorHAnsi"/>
-          <w:szCs w:val="24"/>
-        </w:rPr>
-        <w:t xml:space="preserve"> de cada aluno de acordo com suas notas</w:t>
+        <w:t>O presente projeto visa solucionar um problema em que muitos professores têm ao longo de suas carreiras profissionais: A demora para lançar o resultado final de cada aluno de acordo com suas notas</w:t>
       </w:r>
       <w:r>
         <w:rPr>
@@ -841,21 +825,12 @@
           <w:szCs w:val="24"/>
         </w:rPr>
       </w:pPr>
-      <w:proofErr w:type="spellStart"/>
-      <w:r>
-        <w:rPr>
-          <w:rFonts w:asciiTheme="minorHAnsi" w:hAnsiTheme="minorHAnsi"/>
-          <w:szCs w:val="24"/>
-        </w:rPr>
-        <w:t>Xpto</w:t>
-      </w:r>
-      <w:proofErr w:type="spellEnd"/>
-      <w:r>
-        <w:rPr>
-          <w:rFonts w:asciiTheme="minorHAnsi" w:hAnsiTheme="minorHAnsi"/>
-          <w:szCs w:val="24"/>
-        </w:rPr>
-        <w:t xml:space="preserve"> ...</w:t>
+      <w:r>
+        <w:rPr>
+          <w:rFonts w:asciiTheme="minorHAnsi" w:hAnsiTheme="minorHAnsi"/>
+          <w:szCs w:val="24"/>
+        </w:rPr>
+        <w:t>https://github.com/marioprneto/Trabalho-de-Estrutura-de-dados</w:t>
       </w:r>
     </w:p>
     <w:p>
@@ -944,13 +919,20 @@
           <w:szCs w:val="24"/>
         </w:rPr>
       </w:pPr>
+      <w:r>
+        <w:rPr>
+          <w:rFonts w:asciiTheme="minorHAnsi" w:hAnsiTheme="minorHAnsi"/>
+          <w:szCs w:val="24"/>
+        </w:rPr>
+        <w:t xml:space="preserve">Em primeira instância foi criada a variável composta do tipo </w:t>
+      </w:r>
       <w:proofErr w:type="spellStart"/>
       <w:r>
         <w:rPr>
           <w:rFonts w:asciiTheme="minorHAnsi" w:hAnsiTheme="minorHAnsi"/>
           <w:szCs w:val="24"/>
         </w:rPr>
-        <w:t>Xpto</w:t>
+        <w:t>struct</w:t>
       </w:r>
       <w:proofErr w:type="spellEnd"/>
       <w:r>
@@ -958,7 +940,78 @@
           <w:rFonts w:asciiTheme="minorHAnsi" w:hAnsiTheme="minorHAnsi"/>
           <w:szCs w:val="24"/>
         </w:rPr>
-        <w:t xml:space="preserve"> ...</w:t>
+        <w:t xml:space="preserve"> para o aluno. Após isso, foi criado duas variáveis do tipo FILE para ler e escrever os arquivos, uma do tipo char com capacidade de até 1024 caracteres (valor máximo para ser lido por linha) e uma variável do tipo aluno. Após isso, foi recebido os valores do tipo FILE por meio do </w:t>
+      </w:r>
+      <w:proofErr w:type="spellStart"/>
+      <w:r>
+        <w:rPr>
+          <w:rFonts w:asciiTheme="minorHAnsi" w:hAnsiTheme="minorHAnsi"/>
+          <w:szCs w:val="24"/>
+        </w:rPr>
+        <w:t>méotod</w:t>
+      </w:r>
+      <w:proofErr w:type="spellEnd"/>
+      <w:r>
+        <w:rPr>
+          <w:rFonts w:asciiTheme="minorHAnsi" w:hAnsiTheme="minorHAnsi"/>
+          <w:szCs w:val="24"/>
+        </w:rPr>
+        <w:t xml:space="preserve"> </w:t>
+      </w:r>
+      <w:proofErr w:type="spellStart"/>
+      <w:r>
+        <w:rPr>
+          <w:rFonts w:asciiTheme="minorHAnsi" w:hAnsiTheme="minorHAnsi"/>
+          <w:szCs w:val="24"/>
+        </w:rPr>
+        <w:t>fopen</w:t>
+      </w:r>
+      <w:proofErr w:type="spellEnd"/>
+      <w:r>
+        <w:rPr>
+          <w:rFonts w:asciiTheme="minorHAnsi" w:hAnsiTheme="minorHAnsi"/>
+          <w:szCs w:val="24"/>
+        </w:rPr>
+        <w:t>(), e caso eles forem nulos, exibirá uma mensagem de erro identificando este problema.</w:t>
+      </w:r>
+      <w:r>
+        <w:rPr>
+          <w:rFonts w:asciiTheme="minorHAnsi" w:hAnsiTheme="minorHAnsi"/>
+          <w:szCs w:val="24"/>
+        </w:rPr>
+        <w:t xml:space="preserve"> Após isso, caso o programa não seja encerrado, ele irá executar um laço de repetição que só irá terminar quando a última linha for lida. Desse modo, ele irá percorrer cada linha e fazer a soma da média, optei por fazer dentro do laço principal mesmo pois é algo simples de entender, uma verificação que retorna uma situação, que é definida por variável, em que é “APROVADO” ou “REPROVADO”. Após isso, o método </w:t>
+      </w:r>
+      <w:proofErr w:type="spellStart"/>
+      <w:r>
+        <w:rPr>
+          <w:rFonts w:asciiTheme="minorHAnsi" w:hAnsiTheme="minorHAnsi"/>
+          <w:szCs w:val="24"/>
+        </w:rPr>
+        <w:t>fprintf</w:t>
+      </w:r>
+      <w:proofErr w:type="spellEnd"/>
+      <w:r>
+        <w:rPr>
+          <w:rFonts w:asciiTheme="minorHAnsi" w:hAnsiTheme="minorHAnsi"/>
+          <w:szCs w:val="24"/>
+        </w:rPr>
+        <w:t xml:space="preserve">() serve para gravar no novo arquivo gerado o resultado com os parâmetros do nome, a média e o resultado final. Por fim, só fechei os arquivos com o método </w:t>
+      </w:r>
+      <w:proofErr w:type="spellStart"/>
+      <w:r>
+        <w:rPr>
+          <w:rFonts w:asciiTheme="minorHAnsi" w:hAnsiTheme="minorHAnsi"/>
+          <w:szCs w:val="24"/>
+        </w:rPr>
+        <w:t>fclose</w:t>
+      </w:r>
+      <w:proofErr w:type="spellEnd"/>
+      <w:r>
+        <w:rPr>
+          <w:rFonts w:asciiTheme="minorHAnsi" w:hAnsiTheme="minorHAnsi"/>
+          <w:szCs w:val="24"/>
+        </w:rPr>
+        <w:t>() e encerrei a execução do meu programa.</w:t>
       </w:r>
     </w:p>
     <w:p>
@@ -978,6 +1031,22 @@
     </w:p>
     <w:p>
       <w:pPr>
+        <w:rPr>
+          <w:rFonts w:asciiTheme="minorHAnsi" w:hAnsiTheme="minorHAnsi"/>
+          <w:szCs w:val="24"/>
+        </w:rPr>
+      </w:pPr>
+      <w:r>
+        <w:rPr>
+          <w:rFonts w:asciiTheme="minorHAnsi" w:hAnsiTheme="minorHAnsi"/>
+          <w:szCs w:val="24"/>
+        </w:rPr>
+        <w:t>Para meus testes, eu optei por gerar vários arquivos: Um que iria conter somente dados de alunos que foram REPROVADOS, outro que iria conter dados somente de alunos APROVADOS, e por fim, mesclado. Confesso que o que mais retornou resultado foi o mesclado, pois pude ver que o aplicativo estava funcionando corretamente, dessa forma, segue em anexo o resultado dos meus testes:</w:t>
+      </w:r>
+    </w:p>
+    <w:p/>
+    <w:p>
+      <w:pPr>
         <w:autoSpaceDE w:val="0"/>
         <w:autoSpaceDN w:val="0"/>
         <w:adjustRightInd w:val="0"/>
@@ -996,6 +1065,7 @@
           <w:color w:val="FF0000"/>
           <w:szCs w:val="24"/>
         </w:rPr>
+        <w:lastRenderedPageBreak/>
         <w:t>(</w:t>
       </w:r>
       <w:r>
@@ -1262,7 +1332,6 @@
       </w:pPr>
       <w:bookmarkStart w:id="8" w:name="_Toc144310523"/>
       <w:r>
-        <w:lastRenderedPageBreak/>
         <w:t>Referências</w:t>
       </w:r>
       <w:bookmarkEnd w:id="8"/>

</xml_diff>